<commit_message>
added civ-100 and civ 110 forms
</commit_message>
<xml_diff>
--- a/templates/POS_Def_Package.docx
+++ b/templates/POS_Def_Package.docx
@@ -42,7 +42,7 @@
         <w:rPr>
           <w:rtl w:val="0"/>
         </w:rPr>
-        <w:t xml:space="preserve">“[FIRM_NAME]”</w:t>
+        <w:t xml:space="preserve">“[VAR_FIRM_FULL_NAME_CAPITAL]”</w:t>
       </w:r>
       <w:r>
         <w:rPr>
@@ -1383,7 +1383,7 @@
                 <w:iCs w:val="1"/>
                 <w:rtl w:val="0"/>
               </w:rPr>
-              <w:t xml:space="preserve">“[UNLIMITED_OR_LIMITED]”</w:t>
+              <w:t xml:space="preserve">“[VAR_UNLIMITED_OR_LIMITED]”</w:t>
             </w:r>
             <w:r>
               <w:rPr>
@@ -1581,7 +1581,7 @@
               <w:rPr>
                 <w:rtl w:val="0"/>
               </w:rPr>
-              <w:t xml:space="preserve">Complaint filed: “[COMPLAINT_DATE]”</w:t>
+              <w:t xml:space="preserve">Complaint filed: “[COMPLAINT_FILED]”</w:t>
             </w:r>
             <w:r>
               <w:rPr>
@@ -1836,7 +1836,33 @@
           <w:vertAlign w:val="baseline"/>
           <w:rtl w:val="0"/>
         </w:rPr>
-        <w:t xml:space="preserve">I am employed in the County of Orange, State of California.  I am over the age of eighteen (18) and not a party to the within action.  My business address is 4665 MacArthur Court, Suite 200, Newport Beach, California 92660.  I am readily familiar with the practices of Wright, Finlay &amp; Zak, LLP, for collection and processing of correspondence for mailing with the United States Postal Service.  Such correspondence is deposited with the United States Postal Service the same day in the ordinary course of business.  I am aware that on motion of party served, service is presumed invalid if postal cancellation date or postage meter date is more than one day after date of deposit for mailing in affidavit.</w:t>
+        <w:t xml:space="preserve">I am employed in the County of Orange, State of California.  I am over the age of eighteen (18) and not a party to the within action.  My business address is </w:t>
+      </w:r>
+      <w:r>
+        <w:rPr>
+          <w:rtl w:val="0"/>
+        </w:rPr>
+        <w:t xml:space="preserve">“[VAR_FIRM_FULL_ADDR_NO_FIRM]”</w:t>
+      </w:r>
+      <w:r>
+        <w:rPr>
+          <w:vertAlign w:val="baseline"/>
+          <w:rtl w:val="0"/>
+        </w:rPr>
+        <w:t xml:space="preserve">.  I am readily familiar with the practices of </w:t>
+      </w:r>
+      <w:r>
+        <w:rPr>
+          <w:rtl w:val="0"/>
+        </w:rPr>
+        <w:t xml:space="preserve">“[VAR_FIRM_FULL_NAME]”</w:t>
+      </w:r>
+      <w:r>
+        <w:rPr>
+          <w:vertAlign w:val="baseline"/>
+          <w:rtl w:val="0"/>
+        </w:rPr>
+        <w:t xml:space="preserve">, for collection and processing of correspondence for mailing with the United States Postal Service.  Such correspondence is deposited with the United States Postal Service the same day in the ordinary course of business.  I am aware that on motion of party served, service is presumed invalid if postal cancellation date or postage meter date is more than one day after date of deposit for mailing in affidavit.</w:t>
       </w:r>
     </w:p>
     <w:p>
@@ -1898,7 +1924,7 @@
           <w:bCs w:val="1"/>
           <w:rtl w:val="0"/>
         </w:rPr>
-        <w:t xml:space="preserve">2. DECLARATION OF “[DARIUS_OR_ERIC]” IN SUPPORT OF PLAINTIFF BANK KINECTA FEDERAL CREDIT UNION’S REQUEST FOR COURT JUDGMENT; </w:t>
+        <w:t xml:space="preserve">2. DECLARATION OF "[VAR_CAPITAL_ATTY_NAME2]" IN SUPPORT OF PLAINTIFF BANK KINECTA FEDERAL CREDIT UNION’S REQUEST FOR COURT JUDGMENT; </w:t>
       </w:r>
       <w:r>
         <w:rPr>
@@ -2213,7 +2239,7 @@
         <w:rPr>
           <w:rtl w:val="0"/>
         </w:rPr>
-        <w:t xml:space="preserve">[VAR_DEFENDANT_NAME_WITH_ADDRESS]</w:t>
+        <w:t xml:space="preserve">[VAR_DEFENDANT_NAME_WITH_ADDRESS_NO_INDIVIDUAL]</w:t>
       </w:r>
     </w:p>
     <w:p>
@@ -2292,7 +2318,7 @@
         <w:rPr>
           <w:rtl w:val="0"/>
         </w:rPr>
-        <w:t xml:space="preserve">) (CCP § 1010.6(a)(4)) , I caused the document(s) to be transmitted electronically from ibrown@wrightlegal.net to the e-mail address(es) indicated herein.  To the best my knowledge, the transmission was reported as complete, and no error was reported that the electronic transmission was not completed.</w:t>
+        <w:t xml:space="preserve">) (CCP § 1010.6(a)(4)) , I caused the document(s) to be transmitted electronically from srodecker@wrightlegal.net to the e-mail address(es) indicated herein.  To the best my knowledge, the transmission was reported as complete, and no error was reported that the electronic transmission was not completed.</w:t>
       </w:r>
     </w:p>
     <w:p>
@@ -2438,11 +2464,7 @@
       <w:pPr>
         <w:spacing w:line="240" w:lineRule="auto"/>
         <w:ind w:left="3600" w:firstLine="720"/>
-        <w:rPr>
-          <w:i w:val="1"/>
-          <w:iCs w:val="1"/>
-          <w:u w:val="single"/>
-        </w:rPr>
+        <w:rPr/>
       </w:pPr>
       <w:r>
         <w:rPr>
@@ -2495,19 +2517,6 @@
         <w:rPr>
           <w:rtl w:val="0"/>
         </w:rPr>
-      </w:r>
-    </w:p>
-    <w:p>
-      <w:pPr>
-        <w:spacing w:line="240" w:lineRule="auto"/>
-        <w:ind w:left="5040" w:firstLine="720"/>
-        <w:rPr/>
-      </w:pPr>
-      <w:r>
-        <w:rPr>
-          <w:rtl w:val="0"/>
-        </w:rPr>
-        <w:t xml:space="preserve">__________________________</w:t>
       </w:r>
     </w:p>
     <w:p>

</xml_diff>